<commit_message>
Tipo de conta de consumo e histórico.
</commit_message>
<xml_diff>
--- a/TopicosSistema.docx
+++ b/TopicosSistema.docx
@@ -36,7 +36,39 @@
           <w:sz w:val="20"/>
           <w:szCs w:val="20"/>
         </w:rPr>
-        <w:t>O sistema deve atender condomínios de casas, apartamentos e mistos (casas e prédios), podendo eles, serem tanto residencial quanto comercial.</w:t>
+        <w:t>O sistema deve atender condomínios de casas, apartamentos e mistos (casas e prédios), poden</w:t>
+      </w:r>
+      <w:r>
+        <w:rPr>
+          <w:rFonts w:ascii="Consolas" w:eastAsia="Consolas" w:hAnsi="Consolas" w:cs="Consolas"/>
+          <w:sz w:val="20"/>
+          <w:szCs w:val="20"/>
+        </w:rPr>
+        <w:t>do eles, serem tanto residenciais</w:t>
+      </w:r>
+      <w:r>
+        <w:rPr>
+          <w:rFonts w:ascii="Consolas" w:eastAsia="Consolas" w:hAnsi="Consolas" w:cs="Consolas"/>
+          <w:sz w:val="20"/>
+          <w:szCs w:val="20"/>
+        </w:rPr>
+        <w:t xml:space="preserve"> quanto comercia</w:t>
+      </w:r>
+      <w:r>
+        <w:rPr>
+          <w:rFonts w:ascii="Consolas" w:eastAsia="Consolas" w:hAnsi="Consolas" w:cs="Consolas"/>
+          <w:sz w:val="20"/>
+          <w:szCs w:val="20"/>
+        </w:rPr>
+        <w:t>is</w:t>
+      </w:r>
+      <w:r>
+        <w:rPr>
+          <w:rFonts w:ascii="Consolas" w:eastAsia="Consolas" w:hAnsi="Consolas" w:cs="Consolas"/>
+          <w:sz w:val="20"/>
+          <w:szCs w:val="20"/>
+        </w:rPr>
+        <w:t>.</w:t>
       </w:r>
     </w:p>
     <w:p>
@@ -54,7 +86,25 @@
           <w:sz w:val="20"/>
           <w:szCs w:val="20"/>
         </w:rPr>
-        <w:t>O cadastro do síndico deve ser separado do cadastro do morador, já que o síndico irá cadastrar o nome e email dos moradores e o sistema envia e-mail para os moradores completarem o cadastro.</w:t>
+        <w:t xml:space="preserve">O cadastro do síndico deve ser separado do cadastro do morador, já que o síndico irá cadastrar o nome e </w:t>
+      </w:r>
+      <w:proofErr w:type="spellStart"/>
+      <w:r>
+        <w:rPr>
+          <w:rFonts w:ascii="Consolas" w:eastAsia="Consolas" w:hAnsi="Consolas" w:cs="Consolas"/>
+          <w:sz w:val="20"/>
+          <w:szCs w:val="20"/>
+        </w:rPr>
+        <w:t>email</w:t>
+      </w:r>
+      <w:proofErr w:type="spellEnd"/>
+      <w:r>
+        <w:rPr>
+          <w:rFonts w:ascii="Consolas" w:eastAsia="Consolas" w:hAnsi="Consolas" w:cs="Consolas"/>
+          <w:sz w:val="20"/>
+          <w:szCs w:val="20"/>
+        </w:rPr>
+        <w:t xml:space="preserve"> dos moradores e o sistema envia e-mail para os moradores completarem o cadastro.</w:t>
       </w:r>
     </w:p>
     <w:p>
@@ -103,6 +153,7 @@
           <w:szCs w:val="20"/>
         </w:rPr>
       </w:pPr>
+      <w:proofErr w:type="spellStart"/>
       <w:r>
         <w:rPr>
           <w:rFonts w:ascii="Consolas" w:eastAsia="Consolas" w:hAnsi="Consolas" w:cs="Consolas"/>
@@ -110,7 +161,17 @@
           <w:sz w:val="20"/>
           <w:szCs w:val="20"/>
         </w:rPr>
-        <w:t>Obs: Verificar rateio de recursos (elevador e outros), no caso se vai ser para o bloco ou todos?</w:t>
+        <w:t>Obs</w:t>
+      </w:r>
+      <w:proofErr w:type="spellEnd"/>
+      <w:r>
+        <w:rPr>
+          <w:rFonts w:ascii="Consolas" w:eastAsia="Consolas" w:hAnsi="Consolas" w:cs="Consolas"/>
+          <w:color w:val="FF0000"/>
+          <w:sz w:val="20"/>
+          <w:szCs w:val="20"/>
+        </w:rPr>
+        <w:t>: Verificar rateio de recursos (elevador e outros), no caso se vai ser para o bloco ou todos?</w:t>
       </w:r>
     </w:p>
     <w:p>
@@ -299,6 +360,7 @@
           <w:szCs w:val="20"/>
         </w:rPr>
       </w:pPr>
+      <w:proofErr w:type="spellStart"/>
       <w:r>
         <w:rPr>
           <w:rFonts w:ascii="Consolas" w:eastAsia="Consolas" w:hAnsi="Consolas" w:cs="Consolas"/>
@@ -306,25 +368,17 @@
           <w:sz w:val="20"/>
           <w:szCs w:val="20"/>
         </w:rPr>
-        <w:t>Obs: Definir acesso aos módulos de cada perfil;</w:t>
-      </w:r>
-    </w:p>
-    <w:p>
-      <w:pPr>
-        <w:rPr>
-          <w:rFonts w:ascii="Consolas" w:eastAsia="Consolas" w:hAnsi="Consolas" w:cs="Consolas"/>
-          <w:sz w:val="20"/>
-          <w:szCs w:val="20"/>
-        </w:rPr>
-      </w:pPr>
-      <w:r>
-        <w:rPr>
-          <w:rFonts w:ascii="Consolas" w:eastAsia="Consolas" w:hAnsi="Consolas" w:cs="Consolas"/>
-          <w:sz w:val="20"/>
-          <w:szCs w:val="20"/>
-        </w:rPr>
-        <w:tab/>
-        <w:t>Perfis são usuários pré cadastrados;</w:t>
+        <w:t>Obs</w:t>
+      </w:r>
+      <w:proofErr w:type="spellEnd"/>
+      <w:r>
+        <w:rPr>
+          <w:rFonts w:ascii="Consolas" w:eastAsia="Consolas" w:hAnsi="Consolas" w:cs="Consolas"/>
+          <w:color w:val="FF0000"/>
+          <w:sz w:val="20"/>
+          <w:szCs w:val="20"/>
+        </w:rPr>
+        <w:t>: Definir acesso aos módulos de cada perfil;</w:t>
       </w:r>
     </w:p>
     <w:p>
@@ -460,7 +514,25 @@
           <w:sz w:val="20"/>
           <w:szCs w:val="20"/>
         </w:rPr>
-        <w:t>O síndico cadastra dados básicos e o sistema envia email solicitando complementação dos dados.</w:t>
+        <w:t xml:space="preserve">O síndico cadastra dados básicos e o sistema envia </w:t>
+      </w:r>
+      <w:proofErr w:type="spellStart"/>
+      <w:r>
+        <w:rPr>
+          <w:rFonts w:ascii="Consolas" w:eastAsia="Consolas" w:hAnsi="Consolas" w:cs="Consolas"/>
+          <w:sz w:val="20"/>
+          <w:szCs w:val="20"/>
+        </w:rPr>
+        <w:t>email</w:t>
+      </w:r>
+      <w:proofErr w:type="spellEnd"/>
+      <w:r>
+        <w:rPr>
+          <w:rFonts w:ascii="Consolas" w:eastAsia="Consolas" w:hAnsi="Consolas" w:cs="Consolas"/>
+          <w:sz w:val="20"/>
+          <w:szCs w:val="20"/>
+        </w:rPr>
+        <w:t xml:space="preserve"> solicitando complementação dos dados.</w:t>
       </w:r>
     </w:p>
     <w:p>
@@ -486,7 +558,24 @@
           <w:szCs w:val="20"/>
         </w:rPr>
         <w:tab/>
-        <w:t>Obs: Cadastro do proprietário (obrigatório) e inquilino, caso seja alugado.</w:t>
+      </w:r>
+      <w:proofErr w:type="spellStart"/>
+      <w:r>
+        <w:rPr>
+          <w:rFonts w:ascii="Consolas" w:eastAsia="Consolas" w:hAnsi="Consolas" w:cs="Consolas"/>
+          <w:sz w:val="20"/>
+          <w:szCs w:val="20"/>
+        </w:rPr>
+        <w:t>Obs</w:t>
+      </w:r>
+      <w:proofErr w:type="spellEnd"/>
+      <w:r>
+        <w:rPr>
+          <w:rFonts w:ascii="Consolas" w:eastAsia="Consolas" w:hAnsi="Consolas" w:cs="Consolas"/>
+          <w:sz w:val="20"/>
+          <w:szCs w:val="20"/>
+        </w:rPr>
+        <w:t>: Cadastro do proprietário (obrigatório) e inquilino, caso seja alugado.</w:t>
       </w:r>
     </w:p>
     <w:p>
@@ -504,7 +593,7 @@
           <w:szCs w:val="20"/>
         </w:rPr>
         <w:tab/>
-        <w:t>Cadastro de funcionários (aqui vamos ver os esquemas trabalhistas kkkk)</w:t>
+        <w:t>Cadastro de funcionários</w:t>
       </w:r>
     </w:p>
     <w:p>
@@ -540,45 +629,99 @@
           <w:szCs w:val="20"/>
         </w:rPr>
         <w:tab/>
-        <w:t>Cadastro e reserva de áreas comuns do condomínio. (calendário bem visível)</w:t>
-      </w:r>
-    </w:p>
-    <w:p>
-      <w:pPr>
-        <w:ind w:left="1440"/>
-        <w:rPr>
-          <w:rFonts w:ascii="Consolas" w:eastAsia="Consolas" w:hAnsi="Consolas" w:cs="Consolas"/>
-          <w:sz w:val="20"/>
-          <w:szCs w:val="20"/>
-        </w:rPr>
-      </w:pPr>
-      <w:r>
-        <w:rPr>
-          <w:rFonts w:ascii="Consolas" w:eastAsia="Consolas" w:hAnsi="Consolas" w:cs="Consolas"/>
+        <w:t>Cadastro e reserva de áreas comuns do condomínio. (</w:t>
+      </w:r>
+      <w:proofErr w:type="gramStart"/>
+      <w:r>
+        <w:rPr>
+          <w:rFonts w:ascii="Consolas" w:eastAsia="Consolas" w:hAnsi="Consolas" w:cs="Consolas"/>
+          <w:sz w:val="20"/>
+          <w:szCs w:val="20"/>
+        </w:rPr>
+        <w:t>calendário</w:t>
+      </w:r>
+      <w:proofErr w:type="gramEnd"/>
+      <w:r>
+        <w:rPr>
+          <w:rFonts w:ascii="Consolas" w:eastAsia="Consolas" w:hAnsi="Consolas" w:cs="Consolas"/>
+          <w:sz w:val="20"/>
+          <w:szCs w:val="20"/>
+        </w:rPr>
+        <w:t xml:space="preserve"> bem visível)</w:t>
+      </w:r>
+    </w:p>
+    <w:p>
+      <w:pPr>
+        <w:ind w:firstLine="720"/>
+        <w:rPr>
+          <w:rFonts w:ascii="Consolas" w:eastAsia="Consolas" w:hAnsi="Consolas" w:cs="Consolas"/>
+          <w:sz w:val="20"/>
+          <w:szCs w:val="20"/>
+        </w:rPr>
+      </w:pPr>
+      <w:r>
+        <w:rPr>
+          <w:rFonts w:ascii="Consolas" w:eastAsia="Consolas" w:hAnsi="Consolas" w:cs="Consolas"/>
+          <w:sz w:val="20"/>
+          <w:szCs w:val="20"/>
+        </w:rPr>
+        <w:t xml:space="preserve">Aviso de mudança de cadastros (perda do </w:t>
+      </w:r>
+      <w:proofErr w:type="spellStart"/>
+      <w:r>
+        <w:rPr>
+          <w:rFonts w:ascii="Consolas" w:eastAsia="Consolas" w:hAnsi="Consolas" w:cs="Consolas"/>
+          <w:sz w:val="20"/>
+          <w:szCs w:val="20"/>
+        </w:rPr>
+        <w:t>flag</w:t>
+      </w:r>
+      <w:proofErr w:type="spellEnd"/>
+      <w:r>
+        <w:rPr>
+          <w:rFonts w:ascii="Consolas" w:eastAsia="Consolas" w:hAnsi="Consolas" w:cs="Consolas"/>
+          <w:sz w:val="20"/>
+          <w:szCs w:val="20"/>
+        </w:rPr>
+        <w:t xml:space="preserve"> de síndico, </w:t>
+      </w:r>
+      <w:proofErr w:type="spellStart"/>
+      <w:r>
+        <w:rPr>
+          <w:rFonts w:ascii="Consolas" w:eastAsia="Consolas" w:hAnsi="Consolas" w:cs="Consolas"/>
+          <w:sz w:val="20"/>
+          <w:szCs w:val="20"/>
+        </w:rPr>
+        <w:t>etc</w:t>
+      </w:r>
+      <w:proofErr w:type="spellEnd"/>
+      <w:r>
+        <w:rPr>
+          <w:rFonts w:ascii="Consolas" w:eastAsia="Consolas" w:hAnsi="Consolas" w:cs="Consolas"/>
+          <w:sz w:val="20"/>
+          <w:szCs w:val="20"/>
+        </w:rPr>
+        <w:t>).</w:t>
+      </w:r>
+    </w:p>
+    <w:p>
+      <w:pPr>
+        <w:ind w:firstLine="720"/>
+        <w:rPr>
+          <w:rFonts w:ascii="Consolas" w:eastAsia="Consolas" w:hAnsi="Consolas" w:cs="Consolas"/>
+          <w:color w:val="FF00FF"/>
+          <w:sz w:val="20"/>
+          <w:szCs w:val="20"/>
+        </w:rPr>
+      </w:pPr>
+      <w:r>
+        <w:rPr>
+          <w:rFonts w:ascii="Consolas" w:eastAsia="Consolas" w:hAnsi="Consolas" w:cs="Consolas"/>
+          <w:color w:val="FF00FF"/>
           <w:sz w:val="20"/>
           <w:szCs w:val="20"/>
         </w:rPr>
         <w:lastRenderedPageBreak/>
-        <w:t>Aviso de mudança de cadastros (perda do flag de síndico, etc).</w:t>
-      </w:r>
-    </w:p>
-    <w:p>
-      <w:pPr>
-        <w:ind w:left="1440"/>
-        <w:rPr>
-          <w:rFonts w:ascii="Consolas" w:eastAsia="Consolas" w:hAnsi="Consolas" w:cs="Consolas"/>
-          <w:color w:val="FF00FF"/>
-          <w:sz w:val="20"/>
-          <w:szCs w:val="20"/>
-        </w:rPr>
-      </w:pPr>
-      <w:r>
-        <w:rPr>
-          <w:rFonts w:ascii="Consolas" w:eastAsia="Consolas" w:hAnsi="Consolas" w:cs="Consolas"/>
-          <w:color w:val="FF00FF"/>
-          <w:sz w:val="20"/>
-          <w:szCs w:val="20"/>
-        </w:rPr>
         <w:t>Conselho cadastra síndico e síndico cadastra conselho?</w:t>
       </w:r>
     </w:p>
@@ -591,6 +734,8 @@
           <w:szCs w:val="20"/>
         </w:rPr>
       </w:pPr>
+      <w:proofErr w:type="spellStart"/>
+      <w:proofErr w:type="gramStart"/>
       <w:r>
         <w:rPr>
           <w:rFonts w:ascii="Consolas" w:eastAsia="Consolas" w:hAnsi="Consolas" w:cs="Consolas"/>
@@ -598,7 +743,18 @@
           <w:sz w:val="20"/>
           <w:szCs w:val="20"/>
         </w:rPr>
-        <w:t>Obs:Pontos que devemos nos atentar: caso de aluguel de garagens que no caso é uma maneira de arrecadar dinheiro para o condomínio. No caso não será apenas 1 ou 2 dias de reserva... e sim utilizará durante um bom período.</w:t>
+        <w:t>Obs:Pontos</w:t>
+      </w:r>
+      <w:proofErr w:type="spellEnd"/>
+      <w:proofErr w:type="gramEnd"/>
+      <w:r>
+        <w:rPr>
+          <w:rFonts w:ascii="Consolas" w:eastAsia="Consolas" w:hAnsi="Consolas" w:cs="Consolas"/>
+          <w:color w:val="FF0000"/>
+          <w:sz w:val="20"/>
+          <w:szCs w:val="20"/>
+        </w:rPr>
+        <w:t xml:space="preserve"> que devemos nos atentar: caso de aluguel de garagens que no caso é uma maneira de arrecadar dinheiro para o condomínio. No caso não será apenas 1 ou 2 dias de reserva... e sim utilizará durante um bom período.</w:t>
       </w:r>
     </w:p>
     <w:p>
@@ -1090,7 +1246,23 @@
           <w:szCs w:val="20"/>
         </w:rPr>
         <w:tab/>
-        <w:t>Documentos escaneados e atas.</w:t>
+        <w:t xml:space="preserve">Documentos </w:t>
+      </w:r>
+      <w:r>
+        <w:rPr>
+          <w:rFonts w:ascii="Consolas" w:eastAsia="Consolas" w:hAnsi="Consolas" w:cs="Consolas"/>
+          <w:sz w:val="20"/>
+          <w:szCs w:val="20"/>
+        </w:rPr>
+        <w:t>digitalizados</w:t>
+      </w:r>
+      <w:r>
+        <w:rPr>
+          <w:rFonts w:ascii="Consolas" w:eastAsia="Consolas" w:hAnsi="Consolas" w:cs="Consolas"/>
+          <w:sz w:val="20"/>
+          <w:szCs w:val="20"/>
+        </w:rPr>
+        <w:t xml:space="preserve"> e atas.</w:t>
       </w:r>
     </w:p>
     <w:p>
@@ -1108,7 +1280,6 @@
           <w:sz w:val="20"/>
           <w:szCs w:val="20"/>
         </w:rPr>
-        <w:lastRenderedPageBreak/>
         <w:t>Operações realizadas no sistema.</w:t>
       </w:r>
     </w:p>
@@ -1183,36 +1354,36 @@
         </w:rPr>
         <w:t>O que é RAIS e DIRF para o condomínio?</w:t>
       </w:r>
-    </w:p>
-    <w:p>
-      <w:pPr>
-        <w:ind w:firstLine="720"/>
-        <w:rPr>
-          <w:rFonts w:ascii="Consolas" w:eastAsia="Consolas" w:hAnsi="Consolas" w:cs="Consolas"/>
-          <w:sz w:val="20"/>
-          <w:szCs w:val="20"/>
-        </w:rPr>
-      </w:pPr>
-      <w:r>
-        <w:rPr>
-          <w:rFonts w:ascii="Consolas" w:eastAsia="Consolas" w:hAnsi="Consolas" w:cs="Consolas"/>
-          <w:sz w:val="20"/>
-          <w:szCs w:val="20"/>
-        </w:rPr>
-        <w:t>Vamos fazer um cadastro de abreviaturas?</w:t>
-      </w:r>
-    </w:p>
-    <w:p>
-      <w:pPr>
-        <w:ind w:firstLine="720"/>
-        <w:rPr>
-          <w:rFonts w:ascii="Consolas" w:eastAsia="Consolas" w:hAnsi="Consolas" w:cs="Consolas"/>
-          <w:sz w:val="20"/>
-          <w:szCs w:val="20"/>
-        </w:rPr>
-      </w:pPr>
       <w:bookmarkStart w:id="1" w:name="_GoBack"/>
       <w:bookmarkEnd w:id="1"/>
+    </w:p>
+    <w:p>
+      <w:pPr>
+        <w:ind w:firstLine="720"/>
+        <w:rPr>
+          <w:rFonts w:ascii="Consolas" w:eastAsia="Consolas" w:hAnsi="Consolas" w:cs="Consolas"/>
+          <w:sz w:val="20"/>
+          <w:szCs w:val="20"/>
+        </w:rPr>
+      </w:pPr>
+      <w:r>
+        <w:rPr>
+          <w:rFonts w:ascii="Consolas" w:eastAsia="Consolas" w:hAnsi="Consolas" w:cs="Consolas"/>
+          <w:sz w:val="20"/>
+          <w:szCs w:val="20"/>
+        </w:rPr>
+        <w:t>Vamos fazer um cadastro de abreviaturas?</w:t>
+      </w:r>
+    </w:p>
+    <w:p>
+      <w:pPr>
+        <w:ind w:firstLine="720"/>
+        <w:rPr>
+          <w:rFonts w:ascii="Consolas" w:eastAsia="Consolas" w:hAnsi="Consolas" w:cs="Consolas"/>
+          <w:sz w:val="20"/>
+          <w:szCs w:val="20"/>
+        </w:rPr>
+      </w:pPr>
     </w:p>
     <w:sectPr>
       <w:headerReference w:type="default" r:id="rId6"/>

</xml_diff>

<commit_message>
Junção dos arquivos. Estudo de DP.
</commit_message>
<xml_diff>
--- a/TopicosSistema.docx
+++ b/TopicosSistema.docx
@@ -1,6 +1,6 @@
 
 <file path=word/document.xml><?xml version="1.0" encoding="utf-8"?>
-<w:document xmlns:wpc="http://schemas.microsoft.com/office/word/2010/wordprocessingCanvas" xmlns:cx="http://schemas.microsoft.com/office/drawing/2014/chartex" xmlns:cx1="http://schemas.microsoft.com/office/drawing/2015/9/8/chartex" xmlns:cx2="http://schemas.microsoft.com/office/drawing/2015/10/21/chartex" xmlns:cx3="http://schemas.microsoft.com/office/drawing/2016/5/9/chartex" xmlns:cx4="http://schemas.microsoft.com/office/drawing/2016/5/10/chartex" xmlns:cx5="http://schemas.microsoft.com/office/drawing/2016/5/11/chartex" xmlns:cx6="http://schemas.microsoft.com/office/drawing/2016/5/12/chartex" xmlns:cx7="http://schemas.microsoft.com/office/drawing/2016/5/13/chartex" xmlns:cx8="http://schemas.microsoft.com/office/drawing/2016/5/14/chartex" xmlns:mc="http://schemas.openxmlformats.org/markup-compatibility/2006" xmlns:aink="http://schemas.microsoft.com/office/drawing/2016/ink" xmlns:am3d="http://schemas.microsoft.com/office/drawing/2017/model3d" xmlns:o="urn:schemas-microsoft-com:office:office" xmlns:r="http://schemas.openxmlformats.org/officeDocument/2006/relationships" xmlns:m="http://schemas.openxmlformats.org/officeDocument/2006/math" xmlns:v="urn:schemas-microsoft-com:vml" xmlns:wp14="http://schemas.microsoft.com/office/word/2010/wordprocessingDrawing" xmlns:wp="http://schemas.openxmlformats.org/drawingml/2006/wordprocessingDrawing" xmlns:w10="urn:schemas-microsoft-com:office:word" xmlns:w="http://schemas.openxmlformats.org/wordprocessingml/2006/main" xmlns:w14="http://schemas.microsoft.com/office/word/2010/wordml" xmlns:w15="http://schemas.microsoft.com/office/word/2012/wordml" xmlns:w16cid="http://schemas.microsoft.com/office/word/2016/wordml/cid" xmlns:w16se="http://schemas.microsoft.com/office/word/2015/wordml/symex" xmlns:wpg="http://schemas.microsoft.com/office/word/2010/wordprocessingGroup" xmlns:wpi="http://schemas.microsoft.com/office/word/2010/wordprocessingInk" xmlns:wne="http://schemas.microsoft.com/office/word/2006/wordml" xmlns:wps="http://schemas.microsoft.com/office/word/2010/wordprocessingShape" mc:Ignorable="w14 w15 w16se w16cid wp14">
+<w:document xmlns:wpc="http://schemas.microsoft.com/office/word/2010/wordprocessingCanvas" xmlns:mc="http://schemas.openxmlformats.org/markup-compatibility/2006" xmlns:o="urn:schemas-microsoft-com:office:office" xmlns:r="http://schemas.openxmlformats.org/officeDocument/2006/relationships" xmlns:m="http://schemas.openxmlformats.org/officeDocument/2006/math" xmlns:v="urn:schemas-microsoft-com:vml" xmlns:wp14="http://schemas.microsoft.com/office/word/2010/wordprocessingDrawing" xmlns:wp="http://schemas.openxmlformats.org/drawingml/2006/wordprocessingDrawing" xmlns:w10="urn:schemas-microsoft-com:office:word" xmlns:w="http://schemas.openxmlformats.org/wordprocessingml/2006/main" xmlns:w14="http://schemas.microsoft.com/office/word/2010/wordml" xmlns:w15="http://schemas.microsoft.com/office/word/2012/wordml" xmlns:wpg="http://schemas.microsoft.com/office/word/2010/wordprocessingGroup" xmlns:wpi="http://schemas.microsoft.com/office/word/2010/wordprocessingInk" xmlns:wne="http://schemas.microsoft.com/office/word/2006/wordml" xmlns:wps="http://schemas.microsoft.com/office/word/2010/wordprocessingShape" mc:Ignorable="w14 w15 wp14">
   <w:body>
     <w:p>
       <w:pPr>
@@ -351,24 +351,7 @@
           <w:szCs w:val="20"/>
         </w:rPr>
         <w:tab/>
-      </w:r>
-      <w:proofErr w:type="gramStart"/>
-      <w:r>
-        <w:rPr>
-          <w:rFonts w:ascii="Consolas" w:eastAsia="Consolas" w:hAnsi="Consolas" w:cs="Consolas"/>
-          <w:sz w:val="20"/>
-          <w:szCs w:val="20"/>
-        </w:rPr>
-        <w:t>Aprovação Online</w:t>
-      </w:r>
-      <w:proofErr w:type="gramEnd"/>
-      <w:r>
-        <w:rPr>
-          <w:rFonts w:ascii="Consolas" w:eastAsia="Consolas" w:hAnsi="Consolas" w:cs="Consolas"/>
-          <w:sz w:val="20"/>
-          <w:szCs w:val="20"/>
-        </w:rPr>
-        <w:t xml:space="preserve"> para os cadastros (Configuração);</w:t>
+        <w:t>Aprovação Online para os cadastros (Configuração);</w:t>
       </w:r>
     </w:p>
     <w:p>
@@ -1253,21 +1236,15 @@
           <w:szCs w:val="20"/>
         </w:rPr>
       </w:pPr>
-    </w:p>
-    <w:p>
-      <w:pPr>
-        <w:rPr>
-          <w:rFonts w:ascii="Consolas" w:eastAsia="Consolas" w:hAnsi="Consolas" w:cs="Consolas"/>
-          <w:sz w:val="20"/>
-          <w:szCs w:val="20"/>
-        </w:rPr>
-      </w:pPr>
-      <w:r>
-        <w:rPr>
-          <w:rFonts w:ascii="Consolas" w:eastAsia="Consolas" w:hAnsi="Consolas" w:cs="Consolas"/>
-          <w:sz w:val="20"/>
-          <w:szCs w:val="20"/>
-        </w:rPr>
+      <w:bookmarkStart w:id="1" w:name="_GoBack"/>
+      <w:bookmarkEnd w:id="1"/>
+      <w:r>
+        <w:rPr>
+          <w:rFonts w:ascii="Consolas" w:eastAsia="Consolas" w:hAnsi="Consolas" w:cs="Consolas"/>
+          <w:sz w:val="20"/>
+          <w:szCs w:val="20"/>
+        </w:rPr>
+        <w:lastRenderedPageBreak/>
         <w:t>Questões</w:t>
       </w:r>
     </w:p>
@@ -1386,8 +1363,6 @@
         </w:rPr>
         <w:t>Preço, o que contém:</w:t>
       </w:r>
-      <w:bookmarkStart w:id="1" w:name="_GoBack"/>
-      <w:bookmarkEnd w:id="1"/>
     </w:p>
     <w:p>
       <w:pPr>
@@ -1505,7 +1480,7 @@
 </file>
 
 <file path=word/endnotes.xml><?xml version="1.0" encoding="utf-8"?>
-<w:endnotes xmlns:wpc="http://schemas.microsoft.com/office/word/2010/wordprocessingCanvas" xmlns:cx="http://schemas.microsoft.com/office/drawing/2014/chartex" xmlns:cx1="http://schemas.microsoft.com/office/drawing/2015/9/8/chartex" xmlns:cx2="http://schemas.microsoft.com/office/drawing/2015/10/21/chartex" xmlns:cx3="http://schemas.microsoft.com/office/drawing/2016/5/9/chartex" xmlns:cx4="http://schemas.microsoft.com/office/drawing/2016/5/10/chartex" xmlns:cx5="http://schemas.microsoft.com/office/drawing/2016/5/11/chartex" xmlns:cx6="http://schemas.microsoft.com/office/drawing/2016/5/12/chartex" xmlns:cx7="http://schemas.microsoft.com/office/drawing/2016/5/13/chartex" xmlns:cx8="http://schemas.microsoft.com/office/drawing/2016/5/14/chartex" xmlns:mc="http://schemas.openxmlformats.org/markup-compatibility/2006" xmlns:aink="http://schemas.microsoft.com/office/drawing/2016/ink" xmlns:am3d="http://schemas.microsoft.com/office/drawing/2017/model3d" xmlns:o="urn:schemas-microsoft-com:office:office" xmlns:r="http://schemas.openxmlformats.org/officeDocument/2006/relationships" xmlns:m="http://schemas.openxmlformats.org/officeDocument/2006/math" xmlns:v="urn:schemas-microsoft-com:vml" xmlns:wp14="http://schemas.microsoft.com/office/word/2010/wordprocessingDrawing" xmlns:wp="http://schemas.openxmlformats.org/drawingml/2006/wordprocessingDrawing" xmlns:w10="urn:schemas-microsoft-com:office:word" xmlns:w="http://schemas.openxmlformats.org/wordprocessingml/2006/main" xmlns:w14="http://schemas.microsoft.com/office/word/2010/wordml" xmlns:w15="http://schemas.microsoft.com/office/word/2012/wordml" xmlns:w16cid="http://schemas.microsoft.com/office/word/2016/wordml/cid" xmlns:w16se="http://schemas.microsoft.com/office/word/2015/wordml/symex" xmlns:wpg="http://schemas.microsoft.com/office/word/2010/wordprocessingGroup" xmlns:wpi="http://schemas.microsoft.com/office/word/2010/wordprocessingInk" xmlns:wne="http://schemas.microsoft.com/office/word/2006/wordml" xmlns:wps="http://schemas.microsoft.com/office/word/2010/wordprocessingShape" mc:Ignorable="w14 w15 w16se w16cid wp14">
+<w:endnotes xmlns:wpc="http://schemas.microsoft.com/office/word/2010/wordprocessingCanvas" xmlns:mc="http://schemas.openxmlformats.org/markup-compatibility/2006" xmlns:o="urn:schemas-microsoft-com:office:office" xmlns:r="http://schemas.openxmlformats.org/officeDocument/2006/relationships" xmlns:m="http://schemas.openxmlformats.org/officeDocument/2006/math" xmlns:v="urn:schemas-microsoft-com:vml" xmlns:wp14="http://schemas.microsoft.com/office/word/2010/wordprocessingDrawing" xmlns:wp="http://schemas.openxmlformats.org/drawingml/2006/wordprocessingDrawing" xmlns:w10="urn:schemas-microsoft-com:office:word" xmlns:w="http://schemas.openxmlformats.org/wordprocessingml/2006/main" xmlns:w14="http://schemas.microsoft.com/office/word/2010/wordml" xmlns:w15="http://schemas.microsoft.com/office/word/2012/wordml" xmlns:wpg="http://schemas.microsoft.com/office/word/2010/wordprocessingGroup" xmlns:wpi="http://schemas.microsoft.com/office/word/2010/wordprocessingInk" xmlns:wne="http://schemas.microsoft.com/office/word/2006/wordml" xmlns:wps="http://schemas.microsoft.com/office/word/2010/wordprocessingShape" mc:Ignorable="w14 w15 wp14">
   <w:endnote w:type="separator" w:id="-1">
     <w:p>
       <w:pPr>
@@ -1530,13 +1505,13 @@
 </file>
 
 <file path=word/footer1.xml><?xml version="1.0" encoding="utf-8"?>
-<w:ftr xmlns:wpc="http://schemas.microsoft.com/office/word/2010/wordprocessingCanvas" xmlns:cx="http://schemas.microsoft.com/office/drawing/2014/chartex" xmlns:cx1="http://schemas.microsoft.com/office/drawing/2015/9/8/chartex" xmlns:cx2="http://schemas.microsoft.com/office/drawing/2015/10/21/chartex" xmlns:cx3="http://schemas.microsoft.com/office/drawing/2016/5/9/chartex" xmlns:cx4="http://schemas.microsoft.com/office/drawing/2016/5/10/chartex" xmlns:cx5="http://schemas.microsoft.com/office/drawing/2016/5/11/chartex" xmlns:cx6="http://schemas.microsoft.com/office/drawing/2016/5/12/chartex" xmlns:cx7="http://schemas.microsoft.com/office/drawing/2016/5/13/chartex" xmlns:cx8="http://schemas.microsoft.com/office/drawing/2016/5/14/chartex" xmlns:mc="http://schemas.openxmlformats.org/markup-compatibility/2006" xmlns:aink="http://schemas.microsoft.com/office/drawing/2016/ink" xmlns:am3d="http://schemas.microsoft.com/office/drawing/2017/model3d" xmlns:o="urn:schemas-microsoft-com:office:office" xmlns:r="http://schemas.openxmlformats.org/officeDocument/2006/relationships" xmlns:m="http://schemas.openxmlformats.org/officeDocument/2006/math" xmlns:v="urn:schemas-microsoft-com:vml" xmlns:wp14="http://schemas.microsoft.com/office/word/2010/wordprocessingDrawing" xmlns:wp="http://schemas.openxmlformats.org/drawingml/2006/wordprocessingDrawing" xmlns:w10="urn:schemas-microsoft-com:office:word" xmlns:w="http://schemas.openxmlformats.org/wordprocessingml/2006/main" xmlns:w14="http://schemas.microsoft.com/office/word/2010/wordml" xmlns:w15="http://schemas.microsoft.com/office/word/2012/wordml" xmlns:w16cid="http://schemas.microsoft.com/office/word/2016/wordml/cid" xmlns:w16se="http://schemas.microsoft.com/office/word/2015/wordml/symex" xmlns:wpg="http://schemas.microsoft.com/office/word/2010/wordprocessingGroup" xmlns:wpi="http://schemas.microsoft.com/office/word/2010/wordprocessingInk" xmlns:wne="http://schemas.microsoft.com/office/word/2006/wordml" xmlns:wps="http://schemas.microsoft.com/office/word/2010/wordprocessingShape" mc:Ignorable="w14 w15 w16se w16cid wp14">
+<w:ftr xmlns:wpc="http://schemas.microsoft.com/office/word/2010/wordprocessingCanvas" xmlns:mc="http://schemas.openxmlformats.org/markup-compatibility/2006" xmlns:o="urn:schemas-microsoft-com:office:office" xmlns:r="http://schemas.openxmlformats.org/officeDocument/2006/relationships" xmlns:m="http://schemas.openxmlformats.org/officeDocument/2006/math" xmlns:v="urn:schemas-microsoft-com:vml" xmlns:wp14="http://schemas.microsoft.com/office/word/2010/wordprocessingDrawing" xmlns:wp="http://schemas.openxmlformats.org/drawingml/2006/wordprocessingDrawing" xmlns:w10="urn:schemas-microsoft-com:office:word" xmlns:w="http://schemas.openxmlformats.org/wordprocessingml/2006/main" xmlns:w14="http://schemas.microsoft.com/office/word/2010/wordml" xmlns:w15="http://schemas.microsoft.com/office/word/2012/wordml" xmlns:wpg="http://schemas.microsoft.com/office/word/2010/wordprocessingGroup" xmlns:wpi="http://schemas.microsoft.com/office/word/2010/wordprocessingInk" xmlns:wne="http://schemas.microsoft.com/office/word/2006/wordml" xmlns:wps="http://schemas.microsoft.com/office/word/2010/wordprocessingShape" mc:Ignorable="w14 w15 wp14">
   <w:p/>
 </w:ftr>
 </file>
 
 <file path=word/footnotes.xml><?xml version="1.0" encoding="utf-8"?>
-<w:footnotes xmlns:wpc="http://schemas.microsoft.com/office/word/2010/wordprocessingCanvas" xmlns:cx="http://schemas.microsoft.com/office/drawing/2014/chartex" xmlns:cx1="http://schemas.microsoft.com/office/drawing/2015/9/8/chartex" xmlns:cx2="http://schemas.microsoft.com/office/drawing/2015/10/21/chartex" xmlns:cx3="http://schemas.microsoft.com/office/drawing/2016/5/9/chartex" xmlns:cx4="http://schemas.microsoft.com/office/drawing/2016/5/10/chartex" xmlns:cx5="http://schemas.microsoft.com/office/drawing/2016/5/11/chartex" xmlns:cx6="http://schemas.microsoft.com/office/drawing/2016/5/12/chartex" xmlns:cx7="http://schemas.microsoft.com/office/drawing/2016/5/13/chartex" xmlns:cx8="http://schemas.microsoft.com/office/drawing/2016/5/14/chartex" xmlns:mc="http://schemas.openxmlformats.org/markup-compatibility/2006" xmlns:aink="http://schemas.microsoft.com/office/drawing/2016/ink" xmlns:am3d="http://schemas.microsoft.com/office/drawing/2017/model3d" xmlns:o="urn:schemas-microsoft-com:office:office" xmlns:r="http://schemas.openxmlformats.org/officeDocument/2006/relationships" xmlns:m="http://schemas.openxmlformats.org/officeDocument/2006/math" xmlns:v="urn:schemas-microsoft-com:vml" xmlns:wp14="http://schemas.microsoft.com/office/word/2010/wordprocessingDrawing" xmlns:wp="http://schemas.openxmlformats.org/drawingml/2006/wordprocessingDrawing" xmlns:w10="urn:schemas-microsoft-com:office:word" xmlns:w="http://schemas.openxmlformats.org/wordprocessingml/2006/main" xmlns:w14="http://schemas.microsoft.com/office/word/2010/wordml" xmlns:w15="http://schemas.microsoft.com/office/word/2012/wordml" xmlns:w16cid="http://schemas.microsoft.com/office/word/2016/wordml/cid" xmlns:w16se="http://schemas.microsoft.com/office/word/2015/wordml/symex" xmlns:wpg="http://schemas.microsoft.com/office/word/2010/wordprocessingGroup" xmlns:wpi="http://schemas.microsoft.com/office/word/2010/wordprocessingInk" xmlns:wne="http://schemas.microsoft.com/office/word/2006/wordml" xmlns:wps="http://schemas.microsoft.com/office/word/2010/wordprocessingShape" mc:Ignorable="w14 w15 w16se w16cid wp14">
+<w:footnotes xmlns:wpc="http://schemas.microsoft.com/office/word/2010/wordprocessingCanvas" xmlns:mc="http://schemas.openxmlformats.org/markup-compatibility/2006" xmlns:o="urn:schemas-microsoft-com:office:office" xmlns:r="http://schemas.openxmlformats.org/officeDocument/2006/relationships" xmlns:m="http://schemas.openxmlformats.org/officeDocument/2006/math" xmlns:v="urn:schemas-microsoft-com:vml" xmlns:wp14="http://schemas.microsoft.com/office/word/2010/wordprocessingDrawing" xmlns:wp="http://schemas.openxmlformats.org/drawingml/2006/wordprocessingDrawing" xmlns:w10="urn:schemas-microsoft-com:office:word" xmlns:w="http://schemas.openxmlformats.org/wordprocessingml/2006/main" xmlns:w14="http://schemas.microsoft.com/office/word/2010/wordml" xmlns:w15="http://schemas.microsoft.com/office/word/2012/wordml" xmlns:wpg="http://schemas.microsoft.com/office/word/2010/wordprocessingGroup" xmlns:wpi="http://schemas.microsoft.com/office/word/2010/wordprocessingInk" xmlns:wne="http://schemas.microsoft.com/office/word/2006/wordml" xmlns:wps="http://schemas.microsoft.com/office/word/2010/wordprocessingShape" mc:Ignorable="w14 w15 wp14">
   <w:footnote w:type="separator" w:id="-1">
     <w:p>
       <w:pPr>
@@ -1561,13 +1536,13 @@
 </file>
 
 <file path=word/header1.xml><?xml version="1.0" encoding="utf-8"?>
-<w:hdr xmlns:wpc="http://schemas.microsoft.com/office/word/2010/wordprocessingCanvas" xmlns:cx="http://schemas.microsoft.com/office/drawing/2014/chartex" xmlns:cx1="http://schemas.microsoft.com/office/drawing/2015/9/8/chartex" xmlns:cx2="http://schemas.microsoft.com/office/drawing/2015/10/21/chartex" xmlns:cx3="http://schemas.microsoft.com/office/drawing/2016/5/9/chartex" xmlns:cx4="http://schemas.microsoft.com/office/drawing/2016/5/10/chartex" xmlns:cx5="http://schemas.microsoft.com/office/drawing/2016/5/11/chartex" xmlns:cx6="http://schemas.microsoft.com/office/drawing/2016/5/12/chartex" xmlns:cx7="http://schemas.microsoft.com/office/drawing/2016/5/13/chartex" xmlns:cx8="http://schemas.microsoft.com/office/drawing/2016/5/14/chartex" xmlns:mc="http://schemas.openxmlformats.org/markup-compatibility/2006" xmlns:aink="http://schemas.microsoft.com/office/drawing/2016/ink" xmlns:am3d="http://schemas.microsoft.com/office/drawing/2017/model3d" xmlns:o="urn:schemas-microsoft-com:office:office" xmlns:r="http://schemas.openxmlformats.org/officeDocument/2006/relationships" xmlns:m="http://schemas.openxmlformats.org/officeDocument/2006/math" xmlns:v="urn:schemas-microsoft-com:vml" xmlns:wp14="http://schemas.microsoft.com/office/word/2010/wordprocessingDrawing" xmlns:wp="http://schemas.openxmlformats.org/drawingml/2006/wordprocessingDrawing" xmlns:w10="urn:schemas-microsoft-com:office:word" xmlns:w="http://schemas.openxmlformats.org/wordprocessingml/2006/main" xmlns:w14="http://schemas.microsoft.com/office/word/2010/wordml" xmlns:w15="http://schemas.microsoft.com/office/word/2012/wordml" xmlns:w16cid="http://schemas.microsoft.com/office/word/2016/wordml/cid" xmlns:w16se="http://schemas.microsoft.com/office/word/2015/wordml/symex" xmlns:wpg="http://schemas.microsoft.com/office/word/2010/wordprocessingGroup" xmlns:wpi="http://schemas.microsoft.com/office/word/2010/wordprocessingInk" xmlns:wne="http://schemas.microsoft.com/office/word/2006/wordml" xmlns:wps="http://schemas.microsoft.com/office/word/2010/wordprocessingShape" mc:Ignorable="w14 w15 w16se w16cid wp14">
+<w:hdr xmlns:wpc="http://schemas.microsoft.com/office/word/2010/wordprocessingCanvas" xmlns:mc="http://schemas.openxmlformats.org/markup-compatibility/2006" xmlns:o="urn:schemas-microsoft-com:office:office" xmlns:r="http://schemas.openxmlformats.org/officeDocument/2006/relationships" xmlns:m="http://schemas.openxmlformats.org/officeDocument/2006/math" xmlns:v="urn:schemas-microsoft-com:vml" xmlns:wp14="http://schemas.microsoft.com/office/word/2010/wordprocessingDrawing" xmlns:wp="http://schemas.openxmlformats.org/drawingml/2006/wordprocessingDrawing" xmlns:w10="urn:schemas-microsoft-com:office:word" xmlns:w="http://schemas.openxmlformats.org/wordprocessingml/2006/main" xmlns:w14="http://schemas.microsoft.com/office/word/2010/wordml" xmlns:w15="http://schemas.microsoft.com/office/word/2012/wordml" xmlns:wpg="http://schemas.microsoft.com/office/word/2010/wordprocessingGroup" xmlns:wpi="http://schemas.microsoft.com/office/word/2010/wordprocessingInk" xmlns:wne="http://schemas.microsoft.com/office/word/2006/wordml" xmlns:wps="http://schemas.microsoft.com/office/word/2010/wordprocessingShape" mc:Ignorable="w14 w15 wp14">
   <w:p/>
 </w:hdr>
 </file>
 
 <file path=word/styles.xml><?xml version="1.0" encoding="utf-8"?>
-<w:styles xmlns:mc="http://schemas.openxmlformats.org/markup-compatibility/2006" xmlns:r="http://schemas.openxmlformats.org/officeDocument/2006/relationships" xmlns:w="http://schemas.openxmlformats.org/wordprocessingml/2006/main" xmlns:w14="http://schemas.microsoft.com/office/word/2010/wordml" xmlns:w15="http://schemas.microsoft.com/office/word/2012/wordml" xmlns:w16cid="http://schemas.microsoft.com/office/word/2016/wordml/cid" xmlns:w16se="http://schemas.microsoft.com/office/word/2015/wordml/symex" mc:Ignorable="w14 w15 w16se w16cid">
+<w:styles xmlns:mc="http://schemas.openxmlformats.org/markup-compatibility/2006" xmlns:r="http://schemas.openxmlformats.org/officeDocument/2006/relationships" xmlns:w="http://schemas.openxmlformats.org/wordprocessingml/2006/main" xmlns:w14="http://schemas.microsoft.com/office/word/2010/wordml" xmlns:w15="http://schemas.microsoft.com/office/word/2012/wordml" mc:Ignorable="w14 w15">
   <w:docDefaults>
     <w:rPrDefault>
       <w:rPr>
@@ -1591,7 +1566,7 @@
       </w:pPr>
     </w:pPrDefault>
   </w:docDefaults>
-  <w:latentStyles w:defLockedState="0" w:defUIPriority="99" w:defSemiHidden="0" w:defUnhideWhenUsed="0" w:defQFormat="0" w:count="375">
+  <w:latentStyles w:defLockedState="0" w:defUIPriority="99" w:defSemiHidden="0" w:defUnhideWhenUsed="0" w:defQFormat="0" w:count="371">
     <w:lsdException w:name="Normal" w:uiPriority="0" w:qFormat="1"/>
     <w:lsdException w:name="heading 1" w:uiPriority="9" w:qFormat="1"/>
     <w:lsdException w:name="heading 2" w:semiHidden="1" w:uiPriority="9" w:unhideWhenUsed="1" w:qFormat="1"/>
@@ -1963,10 +1938,6 @@
     <w:lsdException w:name="List Table 5 Dark Accent 6" w:uiPriority="50"/>
     <w:lsdException w:name="List Table 6 Colorful Accent 6" w:uiPriority="51"/>
     <w:lsdException w:name="List Table 7 Colorful Accent 6" w:uiPriority="52"/>
-    <w:lsdException w:name="Mention" w:semiHidden="1" w:unhideWhenUsed="1"/>
-    <w:lsdException w:name="Smart Hyperlink" w:semiHidden="1" w:unhideWhenUsed="1"/>
-    <w:lsdException w:name="Hashtag" w:semiHidden="1" w:unhideWhenUsed="1"/>
-    <w:lsdException w:name="Unresolved Mention" w:semiHidden="1" w:unhideWhenUsed="1"/>
   </w:latentStyles>
   <w:style w:type="paragraph" w:default="1" w:styleId="Normal">
     <w:name w:val="Normal"/>

</xml_diff>

<commit_message>
Novas telas dentro de usuários
Tela - Novo síndico e cadastro inicial
Doc - inclusão dos pacotes do sistema
</commit_message>
<xml_diff>
--- a/TopicosSistema.docx
+++ b/TopicosSistema.docx
@@ -1,6 +1,6 @@
 
 <file path=word/document.xml><?xml version="1.0" encoding="utf-8"?>
-<w:document xmlns:wpc="http://schemas.microsoft.com/office/word/2010/wordprocessingCanvas" xmlns:mc="http://schemas.openxmlformats.org/markup-compatibility/2006" xmlns:o="urn:schemas-microsoft-com:office:office" xmlns:r="http://schemas.openxmlformats.org/officeDocument/2006/relationships" xmlns:m="http://schemas.openxmlformats.org/officeDocument/2006/math" xmlns:v="urn:schemas-microsoft-com:vml" xmlns:wp14="http://schemas.microsoft.com/office/word/2010/wordprocessingDrawing" xmlns:wp="http://schemas.openxmlformats.org/drawingml/2006/wordprocessingDrawing" xmlns:w10="urn:schemas-microsoft-com:office:word" xmlns:w="http://schemas.openxmlformats.org/wordprocessingml/2006/main" xmlns:w14="http://schemas.microsoft.com/office/word/2010/wordml" xmlns:w15="http://schemas.microsoft.com/office/word/2012/wordml" xmlns:wpg="http://schemas.microsoft.com/office/word/2010/wordprocessingGroup" xmlns:wpi="http://schemas.microsoft.com/office/word/2010/wordprocessingInk" xmlns:wne="http://schemas.microsoft.com/office/word/2006/wordml" xmlns:wps="http://schemas.microsoft.com/office/word/2010/wordprocessingShape" mc:Ignorable="w14 w15 wp14">
+<w:document xmlns:wpc="http://schemas.microsoft.com/office/word/2010/wordprocessingCanvas" xmlns:cx="http://schemas.microsoft.com/office/drawing/2014/chartex" xmlns:cx1="http://schemas.microsoft.com/office/drawing/2015/9/8/chartex" xmlns:cx2="http://schemas.microsoft.com/office/drawing/2015/10/21/chartex" xmlns:cx3="http://schemas.microsoft.com/office/drawing/2016/5/9/chartex" xmlns:cx4="http://schemas.microsoft.com/office/drawing/2016/5/10/chartex" xmlns:cx5="http://schemas.microsoft.com/office/drawing/2016/5/11/chartex" xmlns:cx6="http://schemas.microsoft.com/office/drawing/2016/5/12/chartex" xmlns:cx7="http://schemas.microsoft.com/office/drawing/2016/5/13/chartex" xmlns:cx8="http://schemas.microsoft.com/office/drawing/2016/5/14/chartex" xmlns:mc="http://schemas.openxmlformats.org/markup-compatibility/2006" xmlns:aink="http://schemas.microsoft.com/office/drawing/2016/ink" xmlns:am3d="http://schemas.microsoft.com/office/drawing/2017/model3d" xmlns:o="urn:schemas-microsoft-com:office:office" xmlns:r="http://schemas.openxmlformats.org/officeDocument/2006/relationships" xmlns:m="http://schemas.openxmlformats.org/officeDocument/2006/math" xmlns:v="urn:schemas-microsoft-com:vml" xmlns:wp14="http://schemas.microsoft.com/office/word/2010/wordprocessingDrawing" xmlns:wp="http://schemas.openxmlformats.org/drawingml/2006/wordprocessingDrawing" xmlns:w10="urn:schemas-microsoft-com:office:word" xmlns:w="http://schemas.openxmlformats.org/wordprocessingml/2006/main" xmlns:w14="http://schemas.microsoft.com/office/word/2010/wordml" xmlns:w15="http://schemas.microsoft.com/office/word/2012/wordml" xmlns:w16cid="http://schemas.microsoft.com/office/word/2016/wordml/cid" xmlns:w16se="http://schemas.microsoft.com/office/word/2015/wordml/symex" xmlns:wpg="http://schemas.microsoft.com/office/word/2010/wordprocessingGroup" xmlns:wpi="http://schemas.microsoft.com/office/word/2010/wordprocessingInk" xmlns:wne="http://schemas.microsoft.com/office/word/2006/wordml" xmlns:wps="http://schemas.microsoft.com/office/word/2010/wordprocessingShape" mc:Ignorable="w14 w15 w16se w16cid wp14">
   <w:body>
     <w:p>
       <w:pPr>
@@ -584,25 +584,7 @@
           <w:szCs w:val="20"/>
         </w:rPr>
         <w:tab/>
-        <w:t>Cadastro e reserva de áreas comuns do condomínio. (</w:t>
-      </w:r>
-      <w:proofErr w:type="gramStart"/>
-      <w:r>
-        <w:rPr>
-          <w:rFonts w:ascii="Consolas" w:eastAsia="Consolas" w:hAnsi="Consolas" w:cs="Consolas"/>
-          <w:sz w:val="20"/>
-          <w:szCs w:val="20"/>
-        </w:rPr>
-        <w:t>calendário</w:t>
-      </w:r>
-      <w:proofErr w:type="gramEnd"/>
-      <w:r>
-        <w:rPr>
-          <w:rFonts w:ascii="Consolas" w:eastAsia="Consolas" w:hAnsi="Consolas" w:cs="Consolas"/>
-          <w:sz w:val="20"/>
-          <w:szCs w:val="20"/>
-        </w:rPr>
-        <w:t xml:space="preserve"> bem visível)</w:t>
+        <w:t>Cadastro e reserva de áreas comuns do condomínio. (calendário bem visível)</w:t>
       </w:r>
     </w:p>
     <w:p>
@@ -689,7 +671,6 @@
         </w:rPr>
       </w:pPr>
       <w:proofErr w:type="spellStart"/>
-      <w:proofErr w:type="gramStart"/>
       <w:r>
         <w:rPr>
           <w:rFonts w:ascii="Consolas" w:eastAsia="Consolas" w:hAnsi="Consolas" w:cs="Consolas"/>
@@ -701,7 +682,6 @@
         <w:t>Obs:Pontos</w:t>
       </w:r>
       <w:proofErr w:type="spellEnd"/>
-      <w:proofErr w:type="gramEnd"/>
       <w:r>
         <w:rPr>
           <w:rFonts w:ascii="Consolas" w:eastAsia="Consolas" w:hAnsi="Consolas" w:cs="Consolas"/>
@@ -1252,72 +1232,20 @@
       <w:pPr>
         <w:rPr>
           <w:rFonts w:ascii="Consolas" w:eastAsia="Consolas" w:hAnsi="Consolas" w:cs="Consolas"/>
-          <w:sz w:val="20"/>
-          <w:szCs w:val="20"/>
-        </w:rPr>
-      </w:pPr>
-      <w:r>
-        <w:rPr>
-          <w:rFonts w:ascii="Consolas" w:eastAsia="Consolas" w:hAnsi="Consolas" w:cs="Consolas"/>
+          <w:b/>
+          <w:sz w:val="20"/>
+          <w:szCs w:val="20"/>
+        </w:rPr>
+      </w:pPr>
+      <w:r>
+        <w:rPr>
+          <w:rFonts w:ascii="Consolas" w:eastAsia="Consolas" w:hAnsi="Consolas" w:cs="Consolas"/>
+          <w:b/>
           <w:sz w:val="20"/>
           <w:szCs w:val="20"/>
         </w:rPr>
         <w:lastRenderedPageBreak/>
         <w:t>Questões</w:t>
-      </w:r>
-    </w:p>
-    <w:p>
-      <w:pPr>
-        <w:ind w:firstLine="720"/>
-        <w:rPr>
-          <w:rFonts w:ascii="Consolas" w:eastAsia="Consolas" w:hAnsi="Consolas" w:cs="Consolas"/>
-          <w:sz w:val="20"/>
-          <w:szCs w:val="20"/>
-        </w:rPr>
-      </w:pPr>
-      <w:r>
-        <w:rPr>
-          <w:rFonts w:ascii="Consolas" w:eastAsia="Consolas" w:hAnsi="Consolas" w:cs="Consolas"/>
-          <w:sz w:val="20"/>
-          <w:szCs w:val="20"/>
-        </w:rPr>
-        <w:t>Faremos um inventário no condomínio?</w:t>
-      </w:r>
-    </w:p>
-    <w:p>
-      <w:pPr>
-        <w:ind w:firstLine="720"/>
-        <w:rPr>
-          <w:rFonts w:ascii="Consolas" w:eastAsia="Consolas" w:hAnsi="Consolas" w:cs="Consolas"/>
-          <w:sz w:val="20"/>
-          <w:szCs w:val="20"/>
-        </w:rPr>
-      </w:pPr>
-      <w:r>
-        <w:rPr>
-          <w:rFonts w:ascii="Consolas" w:eastAsia="Consolas" w:hAnsi="Consolas" w:cs="Consolas"/>
-          <w:sz w:val="20"/>
-          <w:szCs w:val="20"/>
-        </w:rPr>
-        <w:t>Sim, mais um módulo. (</w:t>
-      </w:r>
-      <w:proofErr w:type="gramStart"/>
-      <w:r>
-        <w:rPr>
-          <w:rFonts w:ascii="Consolas" w:eastAsia="Consolas" w:hAnsi="Consolas" w:cs="Consolas"/>
-          <w:sz w:val="20"/>
-          <w:szCs w:val="20"/>
-        </w:rPr>
-        <w:t>não</w:t>
-      </w:r>
-      <w:proofErr w:type="gramEnd"/>
-      <w:r>
-        <w:rPr>
-          <w:rFonts w:ascii="Consolas" w:eastAsia="Consolas" w:hAnsi="Consolas" w:cs="Consolas"/>
-          <w:sz w:val="20"/>
-          <w:szCs w:val="20"/>
-        </w:rPr>
-        <w:t xml:space="preserve"> prioritário)</w:t>
       </w:r>
     </w:p>
     <w:p>
@@ -1472,6 +1400,7 @@
         <w:ind w:firstLine="720"/>
         <w:rPr>
           <w:rFonts w:ascii="Consolas" w:eastAsia="Consolas" w:hAnsi="Consolas" w:cs="Consolas"/>
+          <w:b/>
           <w:sz w:val="20"/>
           <w:szCs w:val="20"/>
         </w:rPr>
@@ -1480,13 +1409,12 @@
       <w:r>
         <w:rPr>
           <w:rFonts w:ascii="Consolas" w:eastAsia="Consolas" w:hAnsi="Consolas" w:cs="Consolas"/>
+          <w:b/>
           <w:sz w:val="20"/>
           <w:szCs w:val="20"/>
         </w:rPr>
         <w:t>Standart</w:t>
       </w:r>
-      <w:bookmarkStart w:id="1" w:name="_GoBack"/>
-      <w:bookmarkEnd w:id="1"/>
       <w:proofErr w:type="spellEnd"/>
     </w:p>
     <w:p>
@@ -1501,6 +1429,14 @@
           <w:szCs w:val="20"/>
         </w:rPr>
       </w:pPr>
+      <w:r>
+        <w:rPr>
+          <w:rFonts w:ascii="Consolas" w:eastAsia="Consolas" w:hAnsi="Consolas" w:cs="Consolas"/>
+          <w:sz w:val="20"/>
+          <w:szCs w:val="20"/>
+        </w:rPr>
+        <w:t>-Condomínio</w:t>
+      </w:r>
     </w:p>
     <w:p>
       <w:pPr>
@@ -1514,16 +1450,14 @@
           <w:szCs w:val="20"/>
         </w:rPr>
       </w:pPr>
-      <w:proofErr w:type="spellStart"/>
-      <w:r>
-        <w:rPr>
-          <w:rFonts w:ascii="Consolas" w:eastAsia="Consolas" w:hAnsi="Consolas" w:cs="Consolas"/>
-          <w:sz w:val="20"/>
-          <w:szCs w:val="20"/>
-        </w:rPr>
-        <w:t>Medium</w:t>
-      </w:r>
-      <w:proofErr w:type="spellEnd"/>
+      <w:r>
+        <w:rPr>
+          <w:rFonts w:ascii="Consolas" w:eastAsia="Consolas" w:hAnsi="Consolas" w:cs="Consolas"/>
+          <w:sz w:val="20"/>
+          <w:szCs w:val="20"/>
+        </w:rPr>
+        <w:t>-Moradores/Veículos</w:t>
+      </w:r>
     </w:p>
     <w:p>
       <w:pPr>
@@ -1537,6 +1471,14 @@
           <w:szCs w:val="20"/>
         </w:rPr>
       </w:pPr>
+      <w:r>
+        <w:rPr>
+          <w:rFonts w:ascii="Consolas" w:eastAsia="Consolas" w:hAnsi="Consolas" w:cs="Consolas"/>
+          <w:sz w:val="20"/>
+          <w:szCs w:val="20"/>
+        </w:rPr>
+        <w:t>-Áreas comuns</w:t>
+      </w:r>
     </w:p>
     <w:p>
       <w:pPr>
@@ -1556,6 +1498,180 @@
           <w:sz w:val="20"/>
           <w:szCs w:val="20"/>
         </w:rPr>
+        <w:t>-Upload de Arquivos</w:t>
+      </w:r>
+    </w:p>
+    <w:p>
+      <w:pPr>
+        <w:pBdr>
+          <w:top w:val="none" w:sz="0" w:space="0" w:color="auto"/>
+        </w:pBdr>
+        <w:ind w:firstLine="720"/>
+        <w:rPr>
+          <w:rFonts w:ascii="Consolas" w:eastAsia="Consolas" w:hAnsi="Consolas" w:cs="Consolas"/>
+          <w:sz w:val="20"/>
+          <w:szCs w:val="20"/>
+        </w:rPr>
+      </w:pPr>
+      <w:r>
+        <w:rPr>
+          <w:rFonts w:ascii="Consolas" w:eastAsia="Consolas" w:hAnsi="Consolas" w:cs="Consolas"/>
+          <w:sz w:val="20"/>
+          <w:szCs w:val="20"/>
+        </w:rPr>
+        <w:t>-Infrações</w:t>
+      </w:r>
+    </w:p>
+    <w:p>
+      <w:pPr>
+        <w:pBdr>
+          <w:top w:val="none" w:sz="0" w:space="0" w:color="auto"/>
+        </w:pBdr>
+        <w:ind w:firstLine="720"/>
+        <w:rPr>
+          <w:rFonts w:ascii="Consolas" w:eastAsia="Consolas" w:hAnsi="Consolas" w:cs="Consolas"/>
+          <w:sz w:val="20"/>
+          <w:szCs w:val="20"/>
+        </w:rPr>
+      </w:pPr>
+      <w:r>
+        <w:rPr>
+          <w:rFonts w:ascii="Consolas" w:eastAsia="Consolas" w:hAnsi="Consolas" w:cs="Consolas"/>
+          <w:sz w:val="20"/>
+          <w:szCs w:val="20"/>
+        </w:rPr>
+        <w:t>-Relatórios</w:t>
+      </w:r>
+    </w:p>
+    <w:p>
+      <w:pPr>
+        <w:pBdr>
+          <w:top w:val="none" w:sz="0" w:space="0" w:color="auto"/>
+        </w:pBdr>
+        <w:ind w:firstLine="720"/>
+        <w:rPr>
+          <w:rFonts w:ascii="Consolas" w:eastAsia="Consolas" w:hAnsi="Consolas" w:cs="Consolas"/>
+          <w:b/>
+          <w:sz w:val="20"/>
+          <w:szCs w:val="20"/>
+        </w:rPr>
+      </w:pPr>
+      <w:proofErr w:type="spellStart"/>
+      <w:r>
+        <w:rPr>
+          <w:rFonts w:ascii="Consolas" w:eastAsia="Consolas" w:hAnsi="Consolas" w:cs="Consolas"/>
+          <w:b/>
+          <w:sz w:val="20"/>
+          <w:szCs w:val="20"/>
+        </w:rPr>
+        <w:t>Medium</w:t>
+      </w:r>
+      <w:proofErr w:type="spellEnd"/>
+    </w:p>
+    <w:p>
+      <w:pPr>
+        <w:pBdr>
+          <w:top w:val="none" w:sz="0" w:space="0" w:color="auto"/>
+        </w:pBdr>
+        <w:ind w:firstLine="720"/>
+        <w:rPr>
+          <w:rFonts w:ascii="Consolas" w:eastAsia="Consolas" w:hAnsi="Consolas" w:cs="Consolas"/>
+          <w:sz w:val="20"/>
+          <w:szCs w:val="20"/>
+        </w:rPr>
+      </w:pPr>
+      <w:r>
+        <w:rPr>
+          <w:rFonts w:ascii="Consolas" w:eastAsia="Consolas" w:hAnsi="Consolas" w:cs="Consolas"/>
+          <w:sz w:val="20"/>
+          <w:szCs w:val="20"/>
+        </w:rPr>
+        <w:t>-Enquete</w:t>
+      </w:r>
+    </w:p>
+    <w:p>
+      <w:pPr>
+        <w:pBdr>
+          <w:top w:val="none" w:sz="0" w:space="0" w:color="auto"/>
+        </w:pBdr>
+        <w:ind w:firstLine="720"/>
+        <w:rPr>
+          <w:rFonts w:ascii="Consolas" w:eastAsia="Consolas" w:hAnsi="Consolas" w:cs="Consolas"/>
+          <w:sz w:val="20"/>
+          <w:szCs w:val="20"/>
+        </w:rPr>
+      </w:pPr>
+      <w:r>
+        <w:rPr>
+          <w:rFonts w:ascii="Consolas" w:eastAsia="Consolas" w:hAnsi="Consolas" w:cs="Consolas"/>
+          <w:sz w:val="20"/>
+          <w:szCs w:val="20"/>
+        </w:rPr>
+        <w:t>-Mensagens</w:t>
+      </w:r>
+    </w:p>
+    <w:p>
+      <w:pPr>
+        <w:pBdr>
+          <w:top w:val="none" w:sz="0" w:space="0" w:color="auto"/>
+        </w:pBdr>
+        <w:ind w:firstLine="720"/>
+        <w:rPr>
+          <w:rFonts w:ascii="Consolas" w:eastAsia="Consolas" w:hAnsi="Consolas" w:cs="Consolas"/>
+          <w:sz w:val="20"/>
+          <w:szCs w:val="20"/>
+        </w:rPr>
+      </w:pPr>
+      <w:r>
+        <w:rPr>
+          <w:rFonts w:ascii="Consolas" w:eastAsia="Consolas" w:hAnsi="Consolas" w:cs="Consolas"/>
+          <w:sz w:val="20"/>
+          <w:szCs w:val="20"/>
+        </w:rPr>
+        <w:t>-Encomenda</w:t>
+      </w:r>
+    </w:p>
+    <w:p>
+      <w:pPr>
+        <w:pBdr>
+          <w:top w:val="none" w:sz="0" w:space="0" w:color="auto"/>
+        </w:pBdr>
+        <w:ind w:firstLine="720"/>
+        <w:rPr>
+          <w:rFonts w:ascii="Consolas" w:eastAsia="Consolas" w:hAnsi="Consolas" w:cs="Consolas"/>
+          <w:sz w:val="20"/>
+          <w:szCs w:val="20"/>
+        </w:rPr>
+      </w:pPr>
+      <w:r>
+        <w:rPr>
+          <w:rFonts w:ascii="Consolas" w:eastAsia="Consolas" w:hAnsi="Consolas" w:cs="Consolas"/>
+          <w:sz w:val="20"/>
+          <w:szCs w:val="20"/>
+        </w:rPr>
+        <w:t>-Financeiro</w:t>
+      </w:r>
+    </w:p>
+    <w:p>
+      <w:pPr>
+        <w:pBdr>
+          <w:top w:val="none" w:sz="0" w:space="0" w:color="auto"/>
+        </w:pBdr>
+        <w:ind w:firstLine="720"/>
+        <w:rPr>
+          <w:rFonts w:ascii="Consolas" w:eastAsia="Consolas" w:hAnsi="Consolas" w:cs="Consolas"/>
+          <w:b/>
+          <w:sz w:val="20"/>
+          <w:szCs w:val="20"/>
+        </w:rPr>
+      </w:pPr>
+      <w:r>
+        <w:rPr>
+          <w:rFonts w:ascii="Consolas" w:eastAsia="Consolas" w:hAnsi="Consolas" w:cs="Consolas"/>
+          <w:b/>
+          <w:sz w:val="20"/>
+          <w:szCs w:val="20"/>
+        </w:rPr>
         <w:t>Premium</w:t>
       </w:r>
     </w:p>
@@ -1574,8 +1690,228 @@
           <w:sz w:val="20"/>
           <w:szCs w:val="20"/>
         </w:rPr>
-        <w:t xml:space="preserve"> </w:t>
-      </w:r>
+        <w:t>-Compras</w:t>
+      </w:r>
+    </w:p>
+    <w:p>
+      <w:pPr>
+        <w:ind w:firstLine="720"/>
+        <w:rPr>
+          <w:rFonts w:ascii="Consolas" w:eastAsia="Consolas" w:hAnsi="Consolas" w:cs="Consolas"/>
+          <w:sz w:val="20"/>
+          <w:szCs w:val="20"/>
+        </w:rPr>
+      </w:pPr>
+      <w:r>
+        <w:rPr>
+          <w:rFonts w:ascii="Consolas" w:eastAsia="Consolas" w:hAnsi="Consolas" w:cs="Consolas"/>
+          <w:sz w:val="20"/>
+          <w:szCs w:val="20"/>
+        </w:rPr>
+        <w:t>-Inventário</w:t>
+      </w:r>
+    </w:p>
+    <w:p>
+      <w:pPr>
+        <w:ind w:firstLine="720"/>
+        <w:rPr>
+          <w:rFonts w:ascii="Consolas" w:eastAsia="Consolas" w:hAnsi="Consolas" w:cs="Consolas"/>
+          <w:sz w:val="20"/>
+          <w:szCs w:val="20"/>
+        </w:rPr>
+      </w:pPr>
+      <w:r>
+        <w:rPr>
+          <w:rFonts w:ascii="Consolas" w:eastAsia="Consolas" w:hAnsi="Consolas" w:cs="Consolas"/>
+          <w:sz w:val="20"/>
+          <w:szCs w:val="20"/>
+        </w:rPr>
+        <w:t>-Funcionário</w:t>
+      </w:r>
+    </w:p>
+    <w:p>
+      <w:pPr>
+        <w:ind w:firstLine="720"/>
+        <w:rPr>
+          <w:rFonts w:ascii="Consolas" w:eastAsia="Consolas" w:hAnsi="Consolas" w:cs="Consolas"/>
+          <w:sz w:val="20"/>
+          <w:szCs w:val="20"/>
+        </w:rPr>
+      </w:pPr>
+      <w:r>
+        <w:rPr>
+          <w:rFonts w:ascii="Consolas" w:eastAsia="Consolas" w:hAnsi="Consolas" w:cs="Consolas"/>
+          <w:sz w:val="20"/>
+          <w:szCs w:val="20"/>
+        </w:rPr>
+        <w:t>-Assembleia</w:t>
+      </w:r>
+    </w:p>
+    <w:p>
+      <w:pPr>
+        <w:rPr>
+          <w:rFonts w:ascii="Consolas" w:eastAsia="Consolas" w:hAnsi="Consolas" w:cs="Consolas"/>
+          <w:sz w:val="20"/>
+          <w:szCs w:val="20"/>
+        </w:rPr>
+      </w:pPr>
+    </w:p>
+    <w:p>
+      <w:pPr>
+        <w:rPr>
+          <w:rFonts w:ascii="Consolas" w:eastAsia="Consolas" w:hAnsi="Consolas" w:cs="Consolas"/>
+          <w:b/>
+          <w:sz w:val="20"/>
+          <w:szCs w:val="20"/>
+        </w:rPr>
+      </w:pPr>
+      <w:r>
+        <w:rPr>
+          <w:rFonts w:ascii="Consolas" w:eastAsia="Consolas" w:hAnsi="Consolas" w:cs="Consolas"/>
+          <w:b/>
+          <w:sz w:val="20"/>
+          <w:szCs w:val="20"/>
+        </w:rPr>
+        <w:t>Marketing</w:t>
+      </w:r>
+    </w:p>
+    <w:p>
+      <w:pPr>
+        <w:rPr>
+          <w:rFonts w:ascii="Consolas" w:eastAsia="Consolas" w:hAnsi="Consolas" w:cs="Consolas"/>
+          <w:sz w:val="20"/>
+          <w:szCs w:val="20"/>
+        </w:rPr>
+      </w:pPr>
+      <w:r>
+        <w:rPr>
+          <w:rFonts w:ascii="Consolas" w:eastAsia="Consolas" w:hAnsi="Consolas" w:cs="Consolas"/>
+          <w:b/>
+          <w:sz w:val="20"/>
+          <w:szCs w:val="20"/>
+        </w:rPr>
+        <w:tab/>
+      </w:r>
+      <w:r>
+        <w:rPr>
+          <w:rFonts w:ascii="Consolas" w:eastAsia="Consolas" w:hAnsi="Consolas" w:cs="Consolas"/>
+          <w:sz w:val="20"/>
+          <w:szCs w:val="20"/>
+        </w:rPr>
+        <w:t>Boca a boca</w:t>
+      </w:r>
+    </w:p>
+    <w:p>
+      <w:pPr>
+        <w:rPr>
+          <w:rFonts w:ascii="Consolas" w:eastAsia="Consolas" w:hAnsi="Consolas" w:cs="Consolas"/>
+          <w:sz w:val="20"/>
+          <w:szCs w:val="20"/>
+        </w:rPr>
+      </w:pPr>
+      <w:r>
+        <w:rPr>
+          <w:rFonts w:ascii="Consolas" w:eastAsia="Consolas" w:hAnsi="Consolas" w:cs="Consolas"/>
+          <w:sz w:val="20"/>
+          <w:szCs w:val="20"/>
+        </w:rPr>
+        <w:tab/>
+        <w:t xml:space="preserve">Perfil </w:t>
+      </w:r>
+      <w:proofErr w:type="spellStart"/>
+      <w:r>
+        <w:rPr>
+          <w:rFonts w:ascii="Consolas" w:eastAsia="Consolas" w:hAnsi="Consolas" w:cs="Consolas"/>
+          <w:sz w:val="20"/>
+          <w:szCs w:val="20"/>
+        </w:rPr>
+        <w:t>Facebook</w:t>
+      </w:r>
+      <w:proofErr w:type="spellEnd"/>
+    </w:p>
+    <w:p>
+      <w:pPr>
+        <w:rPr>
+          <w:rFonts w:ascii="Consolas" w:eastAsia="Consolas" w:hAnsi="Consolas" w:cs="Consolas"/>
+          <w:sz w:val="20"/>
+          <w:szCs w:val="20"/>
+        </w:rPr>
+      </w:pPr>
+      <w:r>
+        <w:rPr>
+          <w:rFonts w:ascii="Consolas" w:eastAsia="Consolas" w:hAnsi="Consolas" w:cs="Consolas"/>
+          <w:sz w:val="20"/>
+          <w:szCs w:val="20"/>
+        </w:rPr>
+        <w:tab/>
+        <w:t>Marketing Digital</w:t>
+      </w:r>
+    </w:p>
+    <w:p>
+      <w:pPr>
+        <w:rPr>
+          <w:rFonts w:ascii="Consolas" w:eastAsia="Consolas" w:hAnsi="Consolas" w:cs="Consolas"/>
+          <w:sz w:val="20"/>
+          <w:szCs w:val="20"/>
+        </w:rPr>
+      </w:pPr>
+      <w:r>
+        <w:rPr>
+          <w:rFonts w:ascii="Consolas" w:eastAsia="Consolas" w:hAnsi="Consolas" w:cs="Consolas"/>
+          <w:sz w:val="20"/>
+          <w:szCs w:val="20"/>
+        </w:rPr>
+        <w:tab/>
+        <w:t>Corretor de imóveis</w:t>
+      </w:r>
+    </w:p>
+    <w:p>
+      <w:pPr>
+        <w:rPr>
+          <w:rFonts w:ascii="Consolas" w:eastAsia="Consolas" w:hAnsi="Consolas" w:cs="Consolas"/>
+          <w:sz w:val="20"/>
+          <w:szCs w:val="20"/>
+        </w:rPr>
+      </w:pPr>
+      <w:r>
+        <w:rPr>
+          <w:rFonts w:ascii="Consolas" w:eastAsia="Consolas" w:hAnsi="Consolas" w:cs="Consolas"/>
+          <w:sz w:val="20"/>
+          <w:szCs w:val="20"/>
+        </w:rPr>
+        <w:tab/>
+        <w:t>Sindicato</w:t>
+      </w:r>
+    </w:p>
+    <w:p>
+      <w:pPr>
+        <w:rPr>
+          <w:rFonts w:ascii="Consolas" w:eastAsia="Consolas" w:hAnsi="Consolas" w:cs="Consolas"/>
+          <w:sz w:val="20"/>
+          <w:szCs w:val="20"/>
+        </w:rPr>
+      </w:pPr>
+    </w:p>
+    <w:p>
+      <w:pPr>
+        <w:rPr>
+          <w:rFonts w:ascii="Consolas" w:eastAsia="Consolas" w:hAnsi="Consolas" w:cs="Consolas"/>
+          <w:sz w:val="20"/>
+          <w:szCs w:val="20"/>
+        </w:rPr>
+      </w:pPr>
+      <w:bookmarkStart w:id="1" w:name="_GoBack"/>
+      <w:bookmarkEnd w:id="1"/>
+    </w:p>
+    <w:p>
+      <w:pPr>
+        <w:ind w:firstLine="720"/>
+        <w:rPr>
+          <w:rFonts w:ascii="Consolas" w:eastAsia="Consolas" w:hAnsi="Consolas" w:cs="Consolas"/>
+          <w:sz w:val="20"/>
+          <w:szCs w:val="20"/>
+        </w:rPr>
+      </w:pPr>
     </w:p>
     <w:sectPr>
       <w:headerReference w:type="default" r:id="rId6"/>
@@ -1590,7 +1926,7 @@
 </file>
 
 <file path=word/endnotes.xml><?xml version="1.0" encoding="utf-8"?>
-<w:endnotes xmlns:wpc="http://schemas.microsoft.com/office/word/2010/wordprocessingCanvas" xmlns:mc="http://schemas.openxmlformats.org/markup-compatibility/2006" xmlns:o="urn:schemas-microsoft-com:office:office" xmlns:r="http://schemas.openxmlformats.org/officeDocument/2006/relationships" xmlns:m="http://schemas.openxmlformats.org/officeDocument/2006/math" xmlns:v="urn:schemas-microsoft-com:vml" xmlns:wp14="http://schemas.microsoft.com/office/word/2010/wordprocessingDrawing" xmlns:wp="http://schemas.openxmlformats.org/drawingml/2006/wordprocessingDrawing" xmlns:w10="urn:schemas-microsoft-com:office:word" xmlns:w="http://schemas.openxmlformats.org/wordprocessingml/2006/main" xmlns:w14="http://schemas.microsoft.com/office/word/2010/wordml" xmlns:w15="http://schemas.microsoft.com/office/word/2012/wordml" xmlns:wpg="http://schemas.microsoft.com/office/word/2010/wordprocessingGroup" xmlns:wpi="http://schemas.microsoft.com/office/word/2010/wordprocessingInk" xmlns:wne="http://schemas.microsoft.com/office/word/2006/wordml" xmlns:wps="http://schemas.microsoft.com/office/word/2010/wordprocessingShape" mc:Ignorable="w14 w15 wp14">
+<w:endnotes xmlns:wpc="http://schemas.microsoft.com/office/word/2010/wordprocessingCanvas" xmlns:cx="http://schemas.microsoft.com/office/drawing/2014/chartex" xmlns:cx1="http://schemas.microsoft.com/office/drawing/2015/9/8/chartex" xmlns:cx2="http://schemas.microsoft.com/office/drawing/2015/10/21/chartex" xmlns:cx3="http://schemas.microsoft.com/office/drawing/2016/5/9/chartex" xmlns:cx4="http://schemas.microsoft.com/office/drawing/2016/5/10/chartex" xmlns:cx5="http://schemas.microsoft.com/office/drawing/2016/5/11/chartex" xmlns:cx6="http://schemas.microsoft.com/office/drawing/2016/5/12/chartex" xmlns:cx7="http://schemas.microsoft.com/office/drawing/2016/5/13/chartex" xmlns:cx8="http://schemas.microsoft.com/office/drawing/2016/5/14/chartex" xmlns:mc="http://schemas.openxmlformats.org/markup-compatibility/2006" xmlns:aink="http://schemas.microsoft.com/office/drawing/2016/ink" xmlns:am3d="http://schemas.microsoft.com/office/drawing/2017/model3d" xmlns:o="urn:schemas-microsoft-com:office:office" xmlns:r="http://schemas.openxmlformats.org/officeDocument/2006/relationships" xmlns:m="http://schemas.openxmlformats.org/officeDocument/2006/math" xmlns:v="urn:schemas-microsoft-com:vml" xmlns:wp14="http://schemas.microsoft.com/office/word/2010/wordprocessingDrawing" xmlns:wp="http://schemas.openxmlformats.org/drawingml/2006/wordprocessingDrawing" xmlns:w10="urn:schemas-microsoft-com:office:word" xmlns:w="http://schemas.openxmlformats.org/wordprocessingml/2006/main" xmlns:w14="http://schemas.microsoft.com/office/word/2010/wordml" xmlns:w15="http://schemas.microsoft.com/office/word/2012/wordml" xmlns:w16cid="http://schemas.microsoft.com/office/word/2016/wordml/cid" xmlns:w16se="http://schemas.microsoft.com/office/word/2015/wordml/symex" xmlns:wpg="http://schemas.microsoft.com/office/word/2010/wordprocessingGroup" xmlns:wpi="http://schemas.microsoft.com/office/word/2010/wordprocessingInk" xmlns:wne="http://schemas.microsoft.com/office/word/2006/wordml" xmlns:wps="http://schemas.microsoft.com/office/word/2010/wordprocessingShape" mc:Ignorable="w14 w15 w16se w16cid wp14">
   <w:endnote w:type="separator" w:id="-1">
     <w:p>
       <w:pPr>
@@ -1615,13 +1951,13 @@
 </file>
 
 <file path=word/footer1.xml><?xml version="1.0" encoding="utf-8"?>
-<w:ftr xmlns:wpc="http://schemas.microsoft.com/office/word/2010/wordprocessingCanvas" xmlns:mc="http://schemas.openxmlformats.org/markup-compatibility/2006" xmlns:o="urn:schemas-microsoft-com:office:office" xmlns:r="http://schemas.openxmlformats.org/officeDocument/2006/relationships" xmlns:m="http://schemas.openxmlformats.org/officeDocument/2006/math" xmlns:v="urn:schemas-microsoft-com:vml" xmlns:wp14="http://schemas.microsoft.com/office/word/2010/wordprocessingDrawing" xmlns:wp="http://schemas.openxmlformats.org/drawingml/2006/wordprocessingDrawing" xmlns:w10="urn:schemas-microsoft-com:office:word" xmlns:w="http://schemas.openxmlformats.org/wordprocessingml/2006/main" xmlns:w14="http://schemas.microsoft.com/office/word/2010/wordml" xmlns:w15="http://schemas.microsoft.com/office/word/2012/wordml" xmlns:wpg="http://schemas.microsoft.com/office/word/2010/wordprocessingGroup" xmlns:wpi="http://schemas.microsoft.com/office/word/2010/wordprocessingInk" xmlns:wne="http://schemas.microsoft.com/office/word/2006/wordml" xmlns:wps="http://schemas.microsoft.com/office/word/2010/wordprocessingShape" mc:Ignorable="w14 w15 wp14">
+<w:ftr xmlns:wpc="http://schemas.microsoft.com/office/word/2010/wordprocessingCanvas" xmlns:cx="http://schemas.microsoft.com/office/drawing/2014/chartex" xmlns:cx1="http://schemas.microsoft.com/office/drawing/2015/9/8/chartex" xmlns:cx2="http://schemas.microsoft.com/office/drawing/2015/10/21/chartex" xmlns:cx3="http://schemas.microsoft.com/office/drawing/2016/5/9/chartex" xmlns:cx4="http://schemas.microsoft.com/office/drawing/2016/5/10/chartex" xmlns:cx5="http://schemas.microsoft.com/office/drawing/2016/5/11/chartex" xmlns:cx6="http://schemas.microsoft.com/office/drawing/2016/5/12/chartex" xmlns:cx7="http://schemas.microsoft.com/office/drawing/2016/5/13/chartex" xmlns:cx8="http://schemas.microsoft.com/office/drawing/2016/5/14/chartex" xmlns:mc="http://schemas.openxmlformats.org/markup-compatibility/2006" xmlns:aink="http://schemas.microsoft.com/office/drawing/2016/ink" xmlns:am3d="http://schemas.microsoft.com/office/drawing/2017/model3d" xmlns:o="urn:schemas-microsoft-com:office:office" xmlns:r="http://schemas.openxmlformats.org/officeDocument/2006/relationships" xmlns:m="http://schemas.openxmlformats.org/officeDocument/2006/math" xmlns:v="urn:schemas-microsoft-com:vml" xmlns:wp14="http://schemas.microsoft.com/office/word/2010/wordprocessingDrawing" xmlns:wp="http://schemas.openxmlformats.org/drawingml/2006/wordprocessingDrawing" xmlns:w10="urn:schemas-microsoft-com:office:word" xmlns:w="http://schemas.openxmlformats.org/wordprocessingml/2006/main" xmlns:w14="http://schemas.microsoft.com/office/word/2010/wordml" xmlns:w15="http://schemas.microsoft.com/office/word/2012/wordml" xmlns:w16cid="http://schemas.microsoft.com/office/word/2016/wordml/cid" xmlns:w16se="http://schemas.microsoft.com/office/word/2015/wordml/symex" xmlns:wpg="http://schemas.microsoft.com/office/word/2010/wordprocessingGroup" xmlns:wpi="http://schemas.microsoft.com/office/word/2010/wordprocessingInk" xmlns:wne="http://schemas.microsoft.com/office/word/2006/wordml" xmlns:wps="http://schemas.microsoft.com/office/word/2010/wordprocessingShape" mc:Ignorable="w14 w15 w16se w16cid wp14">
   <w:p/>
 </w:ftr>
 </file>
 
 <file path=word/footnotes.xml><?xml version="1.0" encoding="utf-8"?>
-<w:footnotes xmlns:wpc="http://schemas.microsoft.com/office/word/2010/wordprocessingCanvas" xmlns:mc="http://schemas.openxmlformats.org/markup-compatibility/2006" xmlns:o="urn:schemas-microsoft-com:office:office" xmlns:r="http://schemas.openxmlformats.org/officeDocument/2006/relationships" xmlns:m="http://schemas.openxmlformats.org/officeDocument/2006/math" xmlns:v="urn:schemas-microsoft-com:vml" xmlns:wp14="http://schemas.microsoft.com/office/word/2010/wordprocessingDrawing" xmlns:wp="http://schemas.openxmlformats.org/drawingml/2006/wordprocessingDrawing" xmlns:w10="urn:schemas-microsoft-com:office:word" xmlns:w="http://schemas.openxmlformats.org/wordprocessingml/2006/main" xmlns:w14="http://schemas.microsoft.com/office/word/2010/wordml" xmlns:w15="http://schemas.microsoft.com/office/word/2012/wordml" xmlns:wpg="http://schemas.microsoft.com/office/word/2010/wordprocessingGroup" xmlns:wpi="http://schemas.microsoft.com/office/word/2010/wordprocessingInk" xmlns:wne="http://schemas.microsoft.com/office/word/2006/wordml" xmlns:wps="http://schemas.microsoft.com/office/word/2010/wordprocessingShape" mc:Ignorable="w14 w15 wp14">
+<w:footnotes xmlns:wpc="http://schemas.microsoft.com/office/word/2010/wordprocessingCanvas" xmlns:cx="http://schemas.microsoft.com/office/drawing/2014/chartex" xmlns:cx1="http://schemas.microsoft.com/office/drawing/2015/9/8/chartex" xmlns:cx2="http://schemas.microsoft.com/office/drawing/2015/10/21/chartex" xmlns:cx3="http://schemas.microsoft.com/office/drawing/2016/5/9/chartex" xmlns:cx4="http://schemas.microsoft.com/office/drawing/2016/5/10/chartex" xmlns:cx5="http://schemas.microsoft.com/office/drawing/2016/5/11/chartex" xmlns:cx6="http://schemas.microsoft.com/office/drawing/2016/5/12/chartex" xmlns:cx7="http://schemas.microsoft.com/office/drawing/2016/5/13/chartex" xmlns:cx8="http://schemas.microsoft.com/office/drawing/2016/5/14/chartex" xmlns:mc="http://schemas.openxmlformats.org/markup-compatibility/2006" xmlns:aink="http://schemas.microsoft.com/office/drawing/2016/ink" xmlns:am3d="http://schemas.microsoft.com/office/drawing/2017/model3d" xmlns:o="urn:schemas-microsoft-com:office:office" xmlns:r="http://schemas.openxmlformats.org/officeDocument/2006/relationships" xmlns:m="http://schemas.openxmlformats.org/officeDocument/2006/math" xmlns:v="urn:schemas-microsoft-com:vml" xmlns:wp14="http://schemas.microsoft.com/office/word/2010/wordprocessingDrawing" xmlns:wp="http://schemas.openxmlformats.org/drawingml/2006/wordprocessingDrawing" xmlns:w10="urn:schemas-microsoft-com:office:word" xmlns:w="http://schemas.openxmlformats.org/wordprocessingml/2006/main" xmlns:w14="http://schemas.microsoft.com/office/word/2010/wordml" xmlns:w15="http://schemas.microsoft.com/office/word/2012/wordml" xmlns:w16cid="http://schemas.microsoft.com/office/word/2016/wordml/cid" xmlns:w16se="http://schemas.microsoft.com/office/word/2015/wordml/symex" xmlns:wpg="http://schemas.microsoft.com/office/word/2010/wordprocessingGroup" xmlns:wpi="http://schemas.microsoft.com/office/word/2010/wordprocessingInk" xmlns:wne="http://schemas.microsoft.com/office/word/2006/wordml" xmlns:wps="http://schemas.microsoft.com/office/word/2010/wordprocessingShape" mc:Ignorable="w14 w15 w16se w16cid wp14">
   <w:footnote w:type="separator" w:id="-1">
     <w:p>
       <w:pPr>
@@ -1646,13 +1982,13 @@
 </file>
 
 <file path=word/header1.xml><?xml version="1.0" encoding="utf-8"?>
-<w:hdr xmlns:wpc="http://schemas.microsoft.com/office/word/2010/wordprocessingCanvas" xmlns:mc="http://schemas.openxmlformats.org/markup-compatibility/2006" xmlns:o="urn:schemas-microsoft-com:office:office" xmlns:r="http://schemas.openxmlformats.org/officeDocument/2006/relationships" xmlns:m="http://schemas.openxmlformats.org/officeDocument/2006/math" xmlns:v="urn:schemas-microsoft-com:vml" xmlns:wp14="http://schemas.microsoft.com/office/word/2010/wordprocessingDrawing" xmlns:wp="http://schemas.openxmlformats.org/drawingml/2006/wordprocessingDrawing" xmlns:w10="urn:schemas-microsoft-com:office:word" xmlns:w="http://schemas.openxmlformats.org/wordprocessingml/2006/main" xmlns:w14="http://schemas.microsoft.com/office/word/2010/wordml" xmlns:w15="http://schemas.microsoft.com/office/word/2012/wordml" xmlns:wpg="http://schemas.microsoft.com/office/word/2010/wordprocessingGroup" xmlns:wpi="http://schemas.microsoft.com/office/word/2010/wordprocessingInk" xmlns:wne="http://schemas.microsoft.com/office/word/2006/wordml" xmlns:wps="http://schemas.microsoft.com/office/word/2010/wordprocessingShape" mc:Ignorable="w14 w15 wp14">
+<w:hdr xmlns:wpc="http://schemas.microsoft.com/office/word/2010/wordprocessingCanvas" xmlns:cx="http://schemas.microsoft.com/office/drawing/2014/chartex" xmlns:cx1="http://schemas.microsoft.com/office/drawing/2015/9/8/chartex" xmlns:cx2="http://schemas.microsoft.com/office/drawing/2015/10/21/chartex" xmlns:cx3="http://schemas.microsoft.com/office/drawing/2016/5/9/chartex" xmlns:cx4="http://schemas.microsoft.com/office/drawing/2016/5/10/chartex" xmlns:cx5="http://schemas.microsoft.com/office/drawing/2016/5/11/chartex" xmlns:cx6="http://schemas.microsoft.com/office/drawing/2016/5/12/chartex" xmlns:cx7="http://schemas.microsoft.com/office/drawing/2016/5/13/chartex" xmlns:cx8="http://schemas.microsoft.com/office/drawing/2016/5/14/chartex" xmlns:mc="http://schemas.openxmlformats.org/markup-compatibility/2006" xmlns:aink="http://schemas.microsoft.com/office/drawing/2016/ink" xmlns:am3d="http://schemas.microsoft.com/office/drawing/2017/model3d" xmlns:o="urn:schemas-microsoft-com:office:office" xmlns:r="http://schemas.openxmlformats.org/officeDocument/2006/relationships" xmlns:m="http://schemas.openxmlformats.org/officeDocument/2006/math" xmlns:v="urn:schemas-microsoft-com:vml" xmlns:wp14="http://schemas.microsoft.com/office/word/2010/wordprocessingDrawing" xmlns:wp="http://schemas.openxmlformats.org/drawingml/2006/wordprocessingDrawing" xmlns:w10="urn:schemas-microsoft-com:office:word" xmlns:w="http://schemas.openxmlformats.org/wordprocessingml/2006/main" xmlns:w14="http://schemas.microsoft.com/office/word/2010/wordml" xmlns:w15="http://schemas.microsoft.com/office/word/2012/wordml" xmlns:w16cid="http://schemas.microsoft.com/office/word/2016/wordml/cid" xmlns:w16se="http://schemas.microsoft.com/office/word/2015/wordml/symex" xmlns:wpg="http://schemas.microsoft.com/office/word/2010/wordprocessingGroup" xmlns:wpi="http://schemas.microsoft.com/office/word/2010/wordprocessingInk" xmlns:wne="http://schemas.microsoft.com/office/word/2006/wordml" xmlns:wps="http://schemas.microsoft.com/office/word/2010/wordprocessingShape" mc:Ignorable="w14 w15 w16se w16cid wp14">
   <w:p/>
 </w:hdr>
 </file>
 
 <file path=word/styles.xml><?xml version="1.0" encoding="utf-8"?>
-<w:styles xmlns:mc="http://schemas.openxmlformats.org/markup-compatibility/2006" xmlns:r="http://schemas.openxmlformats.org/officeDocument/2006/relationships" xmlns:w="http://schemas.openxmlformats.org/wordprocessingml/2006/main" xmlns:w14="http://schemas.microsoft.com/office/word/2010/wordml" xmlns:w15="http://schemas.microsoft.com/office/word/2012/wordml" mc:Ignorable="w14 w15">
+<w:styles xmlns:mc="http://schemas.openxmlformats.org/markup-compatibility/2006" xmlns:r="http://schemas.openxmlformats.org/officeDocument/2006/relationships" xmlns:w="http://schemas.openxmlformats.org/wordprocessingml/2006/main" xmlns:w14="http://schemas.microsoft.com/office/word/2010/wordml" xmlns:w15="http://schemas.microsoft.com/office/word/2012/wordml" xmlns:w16cid="http://schemas.microsoft.com/office/word/2016/wordml/cid" xmlns:w16se="http://schemas.microsoft.com/office/word/2015/wordml/symex" mc:Ignorable="w14 w15 w16se w16cid">
   <w:docDefaults>
     <w:rPrDefault>
       <w:rPr>
@@ -1676,7 +2012,7 @@
       </w:pPr>
     </w:pPrDefault>
   </w:docDefaults>
-  <w:latentStyles w:defLockedState="0" w:defUIPriority="99" w:defSemiHidden="0" w:defUnhideWhenUsed="0" w:defQFormat="0" w:count="371">
+  <w:latentStyles w:defLockedState="0" w:defUIPriority="99" w:defSemiHidden="0" w:defUnhideWhenUsed="0" w:defQFormat="0" w:count="375">
     <w:lsdException w:name="Normal" w:uiPriority="0" w:qFormat="1"/>
     <w:lsdException w:name="heading 1" w:uiPriority="9" w:qFormat="1"/>
     <w:lsdException w:name="heading 2" w:semiHidden="1" w:uiPriority="9" w:unhideWhenUsed="1" w:qFormat="1"/>
@@ -1782,7 +2118,6 @@
     <w:lsdException w:name="HTML Sample" w:semiHidden="1" w:unhideWhenUsed="1"/>
     <w:lsdException w:name="HTML Typewriter" w:semiHidden="1" w:unhideWhenUsed="1"/>
     <w:lsdException w:name="HTML Variable" w:semiHidden="1" w:unhideWhenUsed="1"/>
-    <w:lsdException w:name="Normal Table" w:semiHidden="1" w:unhideWhenUsed="1"/>
     <w:lsdException w:name="annotation subject" w:semiHidden="1" w:unhideWhenUsed="1"/>
     <w:lsdException w:name="No List" w:semiHidden="1" w:unhideWhenUsed="1"/>
     <w:lsdException w:name="Outline List 1" w:semiHidden="1" w:unhideWhenUsed="1"/>
@@ -1826,10 +2161,8 @@
     <w:lsdException w:name="Table Elegant" w:semiHidden="1" w:unhideWhenUsed="1"/>
     <w:lsdException w:name="Table Professional" w:semiHidden="1" w:unhideWhenUsed="1"/>
     <w:lsdException w:name="Table Subtle 1" w:semiHidden="1" w:unhideWhenUsed="1"/>
-    <w:lsdException w:name="Table Subtle 2" w:semiHidden="1" w:unhideWhenUsed="1"/>
     <w:lsdException w:name="Table Web 1" w:semiHidden="1" w:unhideWhenUsed="1"/>
     <w:lsdException w:name="Table Web 2" w:semiHidden="1" w:unhideWhenUsed="1"/>
-    <w:lsdException w:name="Table Web 3" w:semiHidden="1" w:unhideWhenUsed="1"/>
     <w:lsdException w:name="Balloon Text" w:semiHidden="1" w:unhideWhenUsed="1"/>
     <w:lsdException w:name="Table Grid" w:uiPriority="39"/>
     <w:lsdException w:name="Table Theme" w:semiHidden="1" w:unhideWhenUsed="1"/>
@@ -2048,6 +2381,10 @@
     <w:lsdException w:name="List Table 5 Dark Accent 6" w:uiPriority="50"/>
     <w:lsdException w:name="List Table 6 Colorful Accent 6" w:uiPriority="51"/>
     <w:lsdException w:name="List Table 7 Colorful Accent 6" w:uiPriority="52"/>
+    <w:lsdException w:name="Mention" w:semiHidden="1" w:unhideWhenUsed="1"/>
+    <w:lsdException w:name="Smart Hyperlink" w:semiHidden="1" w:unhideWhenUsed="1"/>
+    <w:lsdException w:name="Hashtag" w:semiHidden="1" w:unhideWhenUsed="1"/>
+    <w:lsdException w:name="Unresolved Mention" w:semiHidden="1" w:unhideWhenUsed="1"/>
   </w:latentStyles>
   <w:style w:type="paragraph" w:default="1" w:styleId="Normal">
     <w:name w:val="Normal"/>

</xml_diff>